<commit_message>
update universo del discurso
</commit_message>
<xml_diff>
--- a/00_BasesDeDatos/00_EN_PROCESO/Universo del discurso.docx
+++ b/00_BasesDeDatos/00_EN_PROCESO/Universo del discurso.docx
@@ -7,12 +7,16 @@
         <w:rPr>
           <w:b w:val="1"/>
           <w:bCs w:val="1"/>
+          <w:sz w:val="19"/>
+          <w:szCs w:val="19"/>
         </w:rPr>
       </w:pPr>
       <w:r>
         <w:rPr>
           <w:b w:val="1"/>
           <w:bCs w:val="1"/>
+          <w:sz w:val="19"/>
+          <w:szCs w:val="19"/>
           <w:rtl w:val="0"/>
         </w:rPr>
         <w:t xml:space="preserve">Universo del discurso</w:t>
@@ -20,20 +24,15 @@
     </w:p>
     <w:p>
       <w:pPr>
-        <w:rPr/>
-      </w:pPr>
-      <w:r>
-        <w:rPr>
-          <w:rtl w:val="0"/>
-        </w:rPr>
-      </w:r>
-    </w:p>
-    <w:p>
-      <w:pPr>
-        <w:rPr/>
-      </w:pPr>
-      <w:r>
-        <w:rPr>
+        <w:rPr>
+          <w:sz w:val="19"/>
+          <w:szCs w:val="19"/>
+        </w:rPr>
+      </w:pPr>
+      <w:r>
+        <w:rPr>
+          <w:sz w:val="19"/>
+          <w:szCs w:val="19"/>
           <w:rtl w:val="0"/>
         </w:rPr>
         <w:tab/>
@@ -43,12 +42,16 @@
         <w:rPr>
           <w:b w:val="1"/>
           <w:bCs w:val="1"/>
+          <w:sz w:val="19"/>
+          <w:szCs w:val="19"/>
           <w:rtl w:val="0"/>
         </w:rPr>
         <w:t xml:space="preserve">CLIENTE </w:t>
       </w:r>
       <w:r>
         <w:rPr>
+          <w:sz w:val="19"/>
+          <w:szCs w:val="19"/>
           <w:rtl w:val="0"/>
         </w:rPr>
         <w:t xml:space="preserve">necesitamos almacenar los siguientes datos:</w:t>
@@ -56,45 +59,43 @@
     </w:p>
     <w:p>
       <w:pPr>
-        <w:rPr/>
-      </w:pPr>
-      <w:r>
-        <w:rPr>
-          <w:rtl w:val="0"/>
-        </w:rPr>
-      </w:r>
-    </w:p>
-    <w:p>
-      <w:pPr>
-        <w:numPr>
-          <w:ilvl w:val="0"/>
-          <w:numId w:val="5"/>
-        </w:numPr>
-        <w:ind w:left="720" w:hanging="360"/>
-        <w:rPr>
-          <w:u w:val="none"/>
-        </w:rPr>
-      </w:pPr>
-      <w:r>
-        <w:rPr>
-          <w:rtl w:val="0"/>
-        </w:rPr>
-        <w:t xml:space="preserve">DNI (el cual será único para todos)</w:t>
-      </w:r>
-    </w:p>
-    <w:p>
-      <w:pPr>
-        <w:numPr>
-          <w:ilvl w:val="0"/>
-          <w:numId w:val="5"/>
-        </w:numPr>
-        <w:ind w:left="720" w:hanging="360"/>
-        <w:rPr>
-          <w:u w:val="none"/>
-        </w:rPr>
-      </w:pPr>
-      <w:r>
-        <w:rPr>
+        <w:numPr>
+          <w:ilvl w:val="0"/>
+          <w:numId w:val="8"/>
+        </w:numPr>
+        <w:spacing w:after="0" w:afterAutospacing="0" w:before="240" w:lineRule="auto"/>
+        <w:ind w:left="720" w:hanging="360"/>
+        <w:rPr>
+          <w:sz w:val="19"/>
+          <w:szCs w:val="19"/>
+        </w:rPr>
+      </w:pPr>
+      <w:r>
+        <w:rPr>
+          <w:sz w:val="19"/>
+          <w:szCs w:val="19"/>
+          <w:rtl w:val="0"/>
+        </w:rPr>
+        <w:t xml:space="preserve">DNI (el cual será único para todos e identificativo)</w:t>
+      </w:r>
+    </w:p>
+    <w:p>
+      <w:pPr>
+        <w:numPr>
+          <w:ilvl w:val="0"/>
+          <w:numId w:val="8"/>
+        </w:numPr>
+        <w:spacing w:after="0" w:afterAutospacing="0" w:before="0" w:beforeAutospacing="0" w:lineRule="auto"/>
+        <w:ind w:left="720" w:hanging="360"/>
+        <w:rPr>
+          <w:sz w:val="19"/>
+          <w:szCs w:val="19"/>
+        </w:rPr>
+      </w:pPr>
+      <w:r>
+        <w:rPr>
+          <w:sz w:val="19"/>
+          <w:szCs w:val="19"/>
           <w:rtl w:val="0"/>
         </w:rPr>
         <w:t xml:space="preserve">nombre</w:t>
@@ -104,33 +105,41 @@
       <w:pPr>
         <w:numPr>
           <w:ilvl w:val="0"/>
-          <w:numId w:val="5"/>
-        </w:numPr>
-        <w:ind w:left="720" w:hanging="360"/>
-        <w:rPr>
-          <w:u w:val="none"/>
-        </w:rPr>
-      </w:pPr>
-      <w:r>
-        <w:rPr>
-          <w:rtl w:val="0"/>
-        </w:rPr>
-        <w:t xml:space="preserve">apellidos</w:t>
-      </w:r>
-    </w:p>
-    <w:p>
-      <w:pPr>
-        <w:numPr>
-          <w:ilvl w:val="0"/>
-          <w:numId w:val="5"/>
-        </w:numPr>
-        <w:ind w:left="720" w:hanging="360"/>
-        <w:rPr>
-          <w:u w:val="none"/>
-        </w:rPr>
-      </w:pPr>
-      <w:r>
-        <w:rPr>
+          <w:numId w:val="8"/>
+        </w:numPr>
+        <w:spacing w:after="0" w:afterAutospacing="0" w:before="0" w:beforeAutospacing="0" w:lineRule="auto"/>
+        <w:ind w:left="720" w:hanging="360"/>
+        <w:rPr>
+          <w:sz w:val="19"/>
+          <w:szCs w:val="19"/>
+        </w:rPr>
+      </w:pPr>
+      <w:r>
+        <w:rPr>
+          <w:sz w:val="19"/>
+          <w:szCs w:val="19"/>
+          <w:rtl w:val="0"/>
+        </w:rPr>
+        <w:t xml:space="preserve">apellido</w:t>
+      </w:r>
+    </w:p>
+    <w:p>
+      <w:pPr>
+        <w:numPr>
+          <w:ilvl w:val="0"/>
+          <w:numId w:val="8"/>
+        </w:numPr>
+        <w:spacing w:after="0" w:afterAutospacing="0" w:before="0" w:beforeAutospacing="0" w:lineRule="auto"/>
+        <w:ind w:left="720" w:hanging="360"/>
+        <w:rPr>
+          <w:sz w:val="19"/>
+          <w:szCs w:val="19"/>
+        </w:rPr>
+      </w:pPr>
+      <w:r>
+        <w:rPr>
+          <w:sz w:val="19"/>
+          <w:szCs w:val="19"/>
           <w:rtl w:val="0"/>
         </w:rPr>
         <w:t xml:space="preserve">correo electrónico (también será único)</w:t>
@@ -140,15 +149,19 @@
       <w:pPr>
         <w:numPr>
           <w:ilvl w:val="0"/>
-          <w:numId w:val="5"/>
-        </w:numPr>
-        <w:ind w:left="720" w:hanging="360"/>
-        <w:rPr>
-          <w:u w:val="none"/>
-        </w:rPr>
-      </w:pPr>
-      <w:r>
-        <w:rPr>
+          <w:numId w:val="8"/>
+        </w:numPr>
+        <w:spacing w:after="240" w:before="0" w:beforeAutospacing="0" w:lineRule="auto"/>
+        <w:ind w:left="720" w:hanging="360"/>
+        <w:rPr>
+          <w:sz w:val="19"/>
+          <w:szCs w:val="19"/>
+        </w:rPr>
+      </w:pPr>
+      <w:r>
+        <w:rPr>
+          <w:sz w:val="19"/>
+          <w:szCs w:val="19"/>
           <w:rtl w:val="0"/>
         </w:rPr>
         <w:t xml:space="preserve">contraseña</w:t>
@@ -156,11 +169,15 @@
     </w:p>
     <w:p>
       <w:pPr>
-        <w:ind w:left="0" w:firstLine="0"/>
-        <w:rPr/>
-      </w:pPr>
-      <w:r>
-        <w:rPr>
+        <w:rPr>
+          <w:sz w:val="19"/>
+          <w:szCs w:val="19"/>
+        </w:rPr>
+      </w:pPr>
+      <w:r>
+        <w:rPr>
+          <w:sz w:val="19"/>
+          <w:szCs w:val="19"/>
           <w:rtl w:val="0"/>
         </w:rPr>
         <w:t xml:space="preserve"> </w:t>
@@ -168,11 +185,15 @@
     </w:p>
     <w:p>
       <w:pPr>
-        <w:ind w:left="0" w:firstLine="0"/>
-        <w:rPr/>
-      </w:pPr>
-      <w:r>
-        <w:rPr>
+        <w:rPr>
+          <w:sz w:val="19"/>
+          <w:szCs w:val="19"/>
+        </w:rPr>
+      </w:pPr>
+      <w:r>
+        <w:rPr>
+          <w:sz w:val="19"/>
+          <w:szCs w:val="19"/>
           <w:rtl w:val="0"/>
         </w:rPr>
         <w:t xml:space="preserve">El cliente podrá hacer el proceso de </w:t>
@@ -181,71 +202,60 @@
         <w:rPr>
           <w:b w:val="1"/>
           <w:bCs w:val="1"/>
+          <w:sz w:val="19"/>
+          <w:szCs w:val="19"/>
           <w:rtl w:val="0"/>
         </w:rPr>
         <w:t xml:space="preserve">COMPRA </w:t>
       </w:r>
       <w:r>
         <w:rPr>
-          <w:rtl w:val="0"/>
-        </w:rPr>
-        <w:t xml:space="preserve">de entradas (varias) por lo que necesitaremos guardar datos de la compra que podrá ser de varias entradas, </w:t>
-      </w:r>
-      <w:r>
-        <w:rPr>
-          <w:rtl w:val="0"/>
-        </w:rPr>
-        <w:t xml:space="preserve">pero van a ser hechas por un solo usuario a la vez</w:t>
-      </w:r>
-      <w:r>
-        <w:rPr>
-          <w:rtl w:val="0"/>
-        </w:rPr>
-        <w:t xml:space="preserve">:</w:t>
-      </w:r>
-    </w:p>
-    <w:p>
-      <w:pPr>
-        <w:ind w:left="0" w:firstLine="0"/>
-        <w:rPr/>
-      </w:pPr>
-      <w:r>
-        <w:rPr>
-          <w:rtl w:val="0"/>
-        </w:rPr>
-      </w:r>
-    </w:p>
-    <w:p>
-      <w:pPr>
-        <w:numPr>
-          <w:ilvl w:val="0"/>
-          <w:numId w:val="7"/>
-        </w:numPr>
-        <w:ind w:left="720" w:hanging="360"/>
-        <w:rPr>
-          <w:u w:val="none"/>
-        </w:rPr>
-      </w:pPr>
-      <w:r>
-        <w:rPr>
-          <w:rtl w:val="0"/>
-        </w:rPr>
-        <w:t xml:space="preserve">ID compra</w:t>
-      </w:r>
-    </w:p>
-    <w:p>
-      <w:pPr>
-        <w:numPr>
-          <w:ilvl w:val="0"/>
-          <w:numId w:val="7"/>
-        </w:numPr>
-        <w:ind w:left="720" w:hanging="360"/>
-        <w:rPr>
-          <w:u w:val="none"/>
-        </w:rPr>
-      </w:pPr>
-      <w:r>
-        <w:rPr>
+          <w:sz w:val="19"/>
+          <w:szCs w:val="19"/>
+          <w:rtl w:val="0"/>
+        </w:rPr>
+        <w:t xml:space="preserve">de entradas (varias) por lo que necesitaremos guardar datos de la compra que podrá ser de varias entradas, pero van a ser hechas por un solo usuario a la vez:</w:t>
+      </w:r>
+    </w:p>
+    <w:p>
+      <w:pPr>
+        <w:numPr>
+          <w:ilvl w:val="0"/>
+          <w:numId w:val="1"/>
+        </w:numPr>
+        <w:spacing w:after="0" w:afterAutospacing="0" w:before="240" w:lineRule="auto"/>
+        <w:ind w:left="720" w:hanging="360"/>
+        <w:rPr>
+          <w:sz w:val="19"/>
+          <w:szCs w:val="19"/>
+        </w:rPr>
+      </w:pPr>
+      <w:r>
+        <w:rPr>
+          <w:sz w:val="19"/>
+          <w:szCs w:val="19"/>
+          <w:rtl w:val="0"/>
+        </w:rPr>
+        <w:t xml:space="preserve">ID compra (el cual será su único identificador)</w:t>
+      </w:r>
+    </w:p>
+    <w:p>
+      <w:pPr>
+        <w:numPr>
+          <w:ilvl w:val="0"/>
+          <w:numId w:val="1"/>
+        </w:numPr>
+        <w:spacing w:after="0" w:afterAutospacing="0" w:before="0" w:beforeAutospacing="0" w:lineRule="auto"/>
+        <w:ind w:left="720" w:hanging="360"/>
+        <w:rPr>
+          <w:sz w:val="19"/>
+          <w:szCs w:val="19"/>
+        </w:rPr>
+      </w:pPr>
+      <w:r>
+        <w:rPr>
+          <w:sz w:val="19"/>
+          <w:szCs w:val="19"/>
           <w:rtl w:val="0"/>
         </w:rPr>
         <w:t xml:space="preserve">fecha de compra</w:t>
@@ -255,31 +265,41 @@
       <w:pPr>
         <w:numPr>
           <w:ilvl w:val="0"/>
-          <w:numId w:val="7"/>
-        </w:numPr>
-        <w:ind w:left="720" w:hanging="360"/>
-        <w:rPr>
-          <w:u w:val="none"/>
-        </w:rPr>
-      </w:pPr>
-      <w:r>
-        <w:rPr>
-          <w:rtl w:val="0"/>
-        </w:rPr>
-        <w:t xml:space="preserve">plataforma en la que fue hecha</w:t>
-      </w:r>
-    </w:p>
-    <w:p>
-      <w:pPr>
-        <w:numPr>
-          <w:ilvl w:val="0"/>
-          <w:numId w:val="7"/>
-        </w:numPr>
-        <w:ind w:left="720" w:hanging="360"/>
-        <w:rPr/>
-      </w:pPr>
-      <w:r>
-        <w:rPr>
+          <w:numId w:val="1"/>
+        </w:numPr>
+        <w:spacing w:after="0" w:afterAutospacing="0" w:before="0" w:beforeAutospacing="0" w:lineRule="auto"/>
+        <w:ind w:left="720" w:hanging="360"/>
+        <w:rPr>
+          <w:sz w:val="19"/>
+          <w:szCs w:val="19"/>
+        </w:rPr>
+      </w:pPr>
+      <w:r>
+        <w:rPr>
+          <w:sz w:val="19"/>
+          <w:szCs w:val="19"/>
+          <w:rtl w:val="0"/>
+        </w:rPr>
+        <w:t xml:space="preserve">plataforma en la que fue hecha (solo puede ser web o app)</w:t>
+      </w:r>
+    </w:p>
+    <w:p>
+      <w:pPr>
+        <w:numPr>
+          <w:ilvl w:val="0"/>
+          <w:numId w:val="1"/>
+        </w:numPr>
+        <w:spacing w:after="0" w:afterAutospacing="0" w:before="0" w:beforeAutospacing="0" w:lineRule="auto"/>
+        <w:ind w:left="720" w:hanging="360"/>
+        <w:rPr>
+          <w:sz w:val="19"/>
+          <w:szCs w:val="19"/>
+        </w:rPr>
+      </w:pPr>
+      <w:r>
+        <w:rPr>
+          <w:sz w:val="19"/>
+          <w:szCs w:val="19"/>
           <w:rtl w:val="0"/>
         </w:rPr>
         <w:t xml:space="preserve">total </w:t>
@@ -289,34 +309,35 @@
       <w:pPr>
         <w:numPr>
           <w:ilvl w:val="0"/>
-          <w:numId w:val="7"/>
-        </w:numPr>
-        <w:ind w:left="720" w:hanging="360"/>
-        <w:rPr/>
-      </w:pPr>
-      <w:r>
-        <w:rPr>
-          <w:rtl w:val="0"/>
-        </w:rPr>
-        <w:t xml:space="preserve">descuento</w:t>
-      </w:r>
-    </w:p>
-    <w:p>
-      <w:pPr>
-        <w:rPr/>
-      </w:pPr>
-      <w:r>
-        <w:rPr>
-          <w:rtl w:val="0"/>
-        </w:rPr>
-      </w:r>
-    </w:p>
-    <w:p>
-      <w:pPr>
-        <w:rPr/>
-      </w:pPr>
-      <w:r>
-        <w:rPr>
+          <w:numId w:val="1"/>
+        </w:numPr>
+        <w:spacing w:after="240" w:before="0" w:beforeAutospacing="0" w:lineRule="auto"/>
+        <w:ind w:left="720" w:hanging="360"/>
+        <w:rPr>
+          <w:sz w:val="19"/>
+          <w:szCs w:val="19"/>
+        </w:rPr>
+      </w:pPr>
+      <w:r>
+        <w:rPr>
+          <w:sz w:val="19"/>
+          <w:szCs w:val="19"/>
+          <w:rtl w:val="0"/>
+        </w:rPr>
+        <w:t xml:space="preserve">descuento (importe descontado)</w:t>
+      </w:r>
+    </w:p>
+    <w:p>
+      <w:pPr>
+        <w:rPr>
+          <w:sz w:val="19"/>
+          <w:szCs w:val="19"/>
+        </w:rPr>
+      </w:pPr>
+      <w:r>
+        <w:rPr>
+          <w:sz w:val="19"/>
+          <w:szCs w:val="19"/>
           <w:rtl w:val="0"/>
         </w:rPr>
         <w:t xml:space="preserve">Las</w:t>
@@ -325,12 +346,16 @@
         <w:rPr>
           <w:b w:val="1"/>
           <w:bCs w:val="1"/>
+          <w:sz w:val="19"/>
+          <w:szCs w:val="19"/>
           <w:rtl w:val="0"/>
         </w:rPr>
         <w:t xml:space="preserve"> ENTRADAS </w:t>
       </w:r>
       <w:r>
         <w:rPr>
+          <w:sz w:val="19"/>
+          <w:szCs w:val="19"/>
           <w:rtl w:val="0"/>
         </w:rPr>
         <w:t xml:space="preserve">serán compradas para la sesión seleccionada, solo se puede comprar entradas para una misma sesión pero una misma entrada puede ser para el acceso de varias personas.</w:t>
@@ -338,27 +363,21 @@
     </w:p>
     <w:p>
       <w:pPr>
-        <w:rPr/>
-      </w:pPr>
-      <w:r>
-        <w:rPr>
-          <w:rtl w:val="0"/>
-        </w:rPr>
-      </w:r>
-    </w:p>
-    <w:p>
-      <w:pPr>
-        <w:numPr>
-          <w:ilvl w:val="0"/>
-          <w:numId w:val="9"/>
-        </w:numPr>
-        <w:ind w:left="720" w:hanging="360"/>
-        <w:rPr>
-          <w:u w:val="none"/>
-        </w:rPr>
-      </w:pPr>
-      <w:r>
-        <w:rPr>
+        <w:numPr>
+          <w:ilvl w:val="0"/>
+          <w:numId w:val="6"/>
+        </w:numPr>
+        <w:spacing w:after="0" w:afterAutospacing="0" w:before="240" w:lineRule="auto"/>
+        <w:ind w:left="720" w:hanging="360"/>
+        <w:rPr>
+          <w:sz w:val="19"/>
+          <w:szCs w:val="19"/>
+        </w:rPr>
+      </w:pPr>
+      <w:r>
+        <w:rPr>
+          <w:sz w:val="19"/>
+          <w:szCs w:val="19"/>
           <w:rtl w:val="0"/>
         </w:rPr>
         <w:t xml:space="preserve">IDEntradas</w:t>
@@ -368,15 +387,19 @@
       <w:pPr>
         <w:numPr>
           <w:ilvl w:val="0"/>
-          <w:numId w:val="9"/>
-        </w:numPr>
-        <w:ind w:left="720" w:hanging="360"/>
-        <w:rPr>
-          <w:u w:val="none"/>
-        </w:rPr>
-      </w:pPr>
-      <w:r>
-        <w:rPr>
+          <w:numId w:val="6"/>
+        </w:numPr>
+        <w:spacing w:after="0" w:afterAutospacing="0" w:before="0" w:beforeAutospacing="0" w:lineRule="auto"/>
+        <w:ind w:left="720" w:hanging="360"/>
+        <w:rPr>
+          <w:sz w:val="19"/>
+          <w:szCs w:val="19"/>
+        </w:rPr>
+      </w:pPr>
+      <w:r>
+        <w:rPr>
+          <w:sz w:val="19"/>
+          <w:szCs w:val="19"/>
           <w:rtl w:val="0"/>
         </w:rPr>
         <w:t xml:space="preserve">numPersonas</w:t>
@@ -386,13 +409,19 @@
       <w:pPr>
         <w:numPr>
           <w:ilvl w:val="0"/>
-          <w:numId w:val="9"/>
-        </w:numPr>
-        <w:ind w:left="720" w:hanging="360"/>
-        <w:rPr/>
-      </w:pPr>
-      <w:r>
-        <w:rPr>
+          <w:numId w:val="6"/>
+        </w:numPr>
+        <w:spacing w:after="240" w:before="0" w:beforeAutospacing="0" w:lineRule="auto"/>
+        <w:ind w:left="720" w:hanging="360"/>
+        <w:rPr>
+          <w:sz w:val="19"/>
+          <w:szCs w:val="19"/>
+        </w:rPr>
+      </w:pPr>
+      <w:r>
+        <w:rPr>
+          <w:sz w:val="19"/>
+          <w:szCs w:val="19"/>
           <w:rtl w:val="0"/>
         </w:rPr>
         <w:t xml:space="preserve">importe</w:t>
@@ -400,700 +429,612 @@
     </w:p>
     <w:p>
       <w:pPr>
-        <w:rPr/>
-      </w:pPr>
-      <w:r>
-        <w:rPr>
-          <w:rtl w:val="0"/>
-        </w:rPr>
-      </w:r>
-    </w:p>
-    <w:p>
-      <w:pPr>
-        <w:rPr/>
-      </w:pPr>
-      <w:r>
-        <w:rPr>
+        <w:rPr>
+          <w:sz w:val="19"/>
+          <w:szCs w:val="19"/>
+        </w:rPr>
+      </w:pPr>
+      <w:r>
+        <w:rPr>
+          <w:sz w:val="19"/>
+          <w:szCs w:val="19"/>
           <w:rtl w:val="0"/>
         </w:rPr>
         <w:t xml:space="preserve">El importe no será un dato calculado ni depende de nada. será un dato introducido como todos los demás.</w:t>
       </w:r>
-      <w:r>
-        <w:rPr>
-          <w:rtl w:val="0"/>
-        </w:rPr>
-      </w:r>
-    </w:p>
-    <w:p>
-      <w:pPr>
+    </w:p>
+    <w:p>
+      <w:pPr>
+        <w:rPr>
+          <w:sz w:val="19"/>
+          <w:szCs w:val="19"/>
+        </w:rPr>
+      </w:pPr>
+      <w:r>
+        <w:rPr>
+          <w:sz w:val="19"/>
+          <w:szCs w:val="19"/>
+          <w:rtl w:val="0"/>
+        </w:rPr>
+        <w:t xml:space="preserve">En las </w:t>
+      </w:r>
+      <w:r>
         <w:rPr>
           <w:b w:val="1"/>
           <w:bCs w:val="1"/>
-        </w:rPr>
-      </w:pPr>
-      <w:r>
-        <w:rPr>
-          <w:rtl w:val="0"/>
-        </w:rPr>
-      </w:r>
-    </w:p>
-    <w:p>
-      <w:pPr>
-        <w:rPr/>
-      </w:pPr>
-      <w:r>
-        <w:rPr>
-          <w:rtl w:val="0"/>
-        </w:rPr>
-      </w:r>
-    </w:p>
-    <w:p>
-      <w:pPr>
-        <w:rPr/>
-      </w:pPr>
-      <w:r>
-        <w:rPr>
-          <w:rtl w:val="0"/>
-        </w:rPr>
-      </w:r>
-    </w:p>
-    <w:p>
-      <w:pPr>
-        <w:rPr/>
-      </w:pPr>
-      <w:r>
-        <w:rPr>
-          <w:rtl w:val="0"/>
-        </w:rPr>
-        <w:t xml:space="preserve">En las </w:t>
+          <w:sz w:val="19"/>
+          <w:szCs w:val="19"/>
+          <w:rtl w:val="0"/>
+        </w:rPr>
+        <w:t xml:space="preserve">PELÍCULAS</w:t>
+      </w:r>
+      <w:r>
+        <w:rPr>
+          <w:sz w:val="19"/>
+          <w:szCs w:val="19"/>
+          <w:rtl w:val="0"/>
+        </w:rPr>
+        <w:t xml:space="preserve"> que se van a proyectar durante la sesión también almacenaremos datos tales como:</w:t>
+      </w:r>
+    </w:p>
+    <w:p>
+      <w:pPr>
+        <w:numPr>
+          <w:ilvl w:val="0"/>
+          <w:numId w:val="5"/>
+        </w:numPr>
+        <w:spacing w:after="0" w:afterAutospacing="0" w:before="240" w:lineRule="auto"/>
+        <w:ind w:left="720" w:hanging="360"/>
+        <w:rPr>
+          <w:sz w:val="19"/>
+          <w:szCs w:val="19"/>
+        </w:rPr>
+      </w:pPr>
+      <w:r>
+        <w:rPr>
+          <w:sz w:val="19"/>
+          <w:szCs w:val="19"/>
+          <w:rtl w:val="0"/>
+        </w:rPr>
+        <w:t xml:space="preserve">IDPeli (identificador único)</w:t>
+      </w:r>
+    </w:p>
+    <w:p>
+      <w:pPr>
+        <w:numPr>
+          <w:ilvl w:val="0"/>
+          <w:numId w:val="5"/>
+        </w:numPr>
+        <w:spacing w:after="0" w:afterAutospacing="0" w:before="0" w:beforeAutospacing="0" w:lineRule="auto"/>
+        <w:ind w:left="720" w:hanging="360"/>
+        <w:rPr>
+          <w:sz w:val="19"/>
+          <w:szCs w:val="19"/>
+        </w:rPr>
+      </w:pPr>
+      <w:r>
+        <w:rPr>
+          <w:sz w:val="19"/>
+          <w:szCs w:val="19"/>
+          <w:rtl w:val="0"/>
+        </w:rPr>
+        <w:t xml:space="preserve">nombre (puede no ser único)</w:t>
+      </w:r>
+    </w:p>
+    <w:p>
+      <w:pPr>
+        <w:numPr>
+          <w:ilvl w:val="0"/>
+          <w:numId w:val="5"/>
+        </w:numPr>
+        <w:spacing w:after="0" w:afterAutospacing="0" w:before="0" w:beforeAutospacing="0" w:lineRule="auto"/>
+        <w:ind w:left="720" w:hanging="360"/>
+        <w:rPr>
+          <w:sz w:val="19"/>
+          <w:szCs w:val="19"/>
+        </w:rPr>
+      </w:pPr>
+      <w:r>
+        <w:rPr>
+          <w:sz w:val="19"/>
+          <w:szCs w:val="19"/>
+          <w:rtl w:val="0"/>
+        </w:rPr>
+        <w:t xml:space="preserve">Duración </w:t>
+      </w:r>
+    </w:p>
+    <w:p>
+      <w:pPr>
+        <w:numPr>
+          <w:ilvl w:val="0"/>
+          <w:numId w:val="5"/>
+        </w:numPr>
+        <w:spacing w:after="240" w:before="0" w:beforeAutospacing="0" w:lineRule="auto"/>
+        <w:ind w:left="720" w:hanging="360"/>
+        <w:rPr>
+          <w:sz w:val="19"/>
+          <w:szCs w:val="19"/>
+        </w:rPr>
+      </w:pPr>
+      <w:r>
+        <w:rPr>
+          <w:sz w:val="19"/>
+          <w:szCs w:val="19"/>
+          <w:rtl w:val="0"/>
+        </w:rPr>
+        <w:t xml:space="preserve">caratula </w:t>
+      </w:r>
+    </w:p>
+    <w:p>
+      <w:pPr>
+        <w:rPr>
+          <w:sz w:val="19"/>
+          <w:szCs w:val="19"/>
+        </w:rPr>
+      </w:pPr>
+      <w:r>
+        <w:rPr>
+          <w:sz w:val="19"/>
+          <w:szCs w:val="19"/>
+          <w:rtl w:val="0"/>
+        </w:rPr>
+        <w:t xml:space="preserve">También</w:t>
       </w:r>
       <w:r>
         <w:rPr>
           <w:b w:val="1"/>
           <w:bCs w:val="1"/>
-          <w:rtl w:val="0"/>
-        </w:rPr>
-        <w:t xml:space="preserve">PELÍCULAS</w:t>
-      </w:r>
-      <w:r>
-        <w:rPr>
-          <w:rtl w:val="0"/>
-        </w:rPr>
-        <w:t xml:space="preserve"> que se van a proyectar durante la sesión también almacenaremos datos tales como:</w:t>
-      </w:r>
-    </w:p>
-    <w:p>
-      <w:pPr>
-        <w:rPr/>
-      </w:pPr>
-      <w:r>
-        <w:rPr>
-          <w:rtl w:val="0"/>
-        </w:rPr>
-      </w:r>
-    </w:p>
-    <w:p>
-      <w:pPr>
-        <w:numPr>
-          <w:ilvl w:val="0"/>
-          <w:numId w:val="2"/>
-        </w:numPr>
-        <w:ind w:left="720" w:hanging="360"/>
-        <w:rPr>
-          <w:u w:val="none"/>
-        </w:rPr>
-      </w:pPr>
-      <w:r>
-        <w:rPr>
-          <w:rtl w:val="0"/>
-        </w:rPr>
-        <w:t xml:space="preserve">IDPeli (identificador único)</w:t>
-      </w:r>
-    </w:p>
-    <w:p>
-      <w:pPr>
-        <w:numPr>
-          <w:ilvl w:val="0"/>
-          <w:numId w:val="2"/>
-        </w:numPr>
-        <w:ind w:left="720" w:hanging="360"/>
-        <w:rPr>
-          <w:u w:val="none"/>
-        </w:rPr>
-      </w:pPr>
-      <w:r>
-        <w:rPr>
-          <w:rtl w:val="0"/>
-        </w:rPr>
-        <w:t xml:space="preserve">nombre (puede no ser único)</w:t>
-      </w:r>
-    </w:p>
-    <w:p>
-      <w:pPr>
-        <w:numPr>
-          <w:ilvl w:val="0"/>
-          <w:numId w:val="2"/>
-        </w:numPr>
-        <w:ind w:left="720" w:hanging="360"/>
-        <w:rPr>
-          <w:u w:val="none"/>
-        </w:rPr>
-      </w:pPr>
-      <w:r>
-        <w:rPr>
-          <w:rtl w:val="0"/>
-        </w:rPr>
-        <w:t xml:space="preserve">Duración </w:t>
-      </w:r>
-    </w:p>
-    <w:p>
-      <w:pPr>
-        <w:numPr>
-          <w:ilvl w:val="0"/>
-          <w:numId w:val="2"/>
-        </w:numPr>
-        <w:ind w:left="720" w:hanging="360"/>
-        <w:rPr>
-          <w:u w:val="none"/>
-        </w:rPr>
-      </w:pPr>
-      <w:r>
-        <w:rPr>
-          <w:rtl w:val="0"/>
-        </w:rPr>
-        <w:t xml:space="preserve">caratula </w:t>
-      </w:r>
-    </w:p>
-    <w:p>
-      <w:pPr>
-        <w:ind w:left="720" w:firstLine="0"/>
-        <w:rPr/>
-      </w:pPr>
-      <w:r>
-        <w:rPr>
-          <w:rtl w:val="0"/>
-        </w:rPr>
-      </w:r>
-    </w:p>
-    <w:p>
-      <w:pPr>
-        <w:ind w:left="0" w:firstLine="0"/>
-        <w:rPr/>
-      </w:pPr>
-      <w:r>
-        <w:rPr>
-          <w:rtl w:val="0"/>
-        </w:rPr>
-        <w:t xml:space="preserve">También</w:t>
+          <w:sz w:val="19"/>
+          <w:szCs w:val="19"/>
+          <w:rtl w:val="0"/>
+        </w:rPr>
+        <w:t xml:space="preserve"> </w:t>
+      </w:r>
+      <w:r>
+        <w:rPr>
+          <w:sz w:val="19"/>
+          <w:szCs w:val="19"/>
+          <w:rtl w:val="0"/>
+        </w:rPr>
+        <w:t xml:space="preserve">se desea conocer información sobre el </w:t>
       </w:r>
       <w:r>
         <w:rPr>
           <w:b w:val="1"/>
           <w:bCs w:val="1"/>
-          <w:rtl w:val="0"/>
-        </w:rPr>
-        <w:t xml:space="preserve"> </w:t>
-      </w:r>
-      <w:r>
-        <w:rPr>
-          <w:rtl w:val="0"/>
-        </w:rPr>
-        <w:t xml:space="preserve">se desea conocer información sobre el </w:t>
+          <w:sz w:val="19"/>
+          <w:szCs w:val="19"/>
+          <w:rtl w:val="0"/>
+        </w:rPr>
+        <w:t xml:space="preserve">GÉNERO</w:t>
+      </w:r>
+      <w:r>
+        <w:rPr>
+          <w:sz w:val="19"/>
+          <w:szCs w:val="19"/>
+          <w:rtl w:val="0"/>
+        </w:rPr>
+        <w:t xml:space="preserve"> de las películas que vamos a guardar:</w:t>
+      </w:r>
+    </w:p>
+    <w:p>
+      <w:pPr>
+        <w:numPr>
+          <w:ilvl w:val="0"/>
+          <w:numId w:val="4"/>
+        </w:numPr>
+        <w:spacing w:after="0" w:afterAutospacing="0" w:before="240" w:lineRule="auto"/>
+        <w:ind w:left="720" w:hanging="360"/>
+        <w:rPr>
+          <w:sz w:val="19"/>
+          <w:szCs w:val="19"/>
+        </w:rPr>
+      </w:pPr>
+      <w:r>
+        <w:rPr>
+          <w:sz w:val="19"/>
+          <w:szCs w:val="19"/>
+          <w:rtl w:val="0"/>
+        </w:rPr>
+        <w:t xml:space="preserve">IDGen (identificador único)</w:t>
+      </w:r>
+    </w:p>
+    <w:p>
+      <w:pPr>
+        <w:numPr>
+          <w:ilvl w:val="0"/>
+          <w:numId w:val="4"/>
+        </w:numPr>
+        <w:spacing w:after="240" w:before="0" w:beforeAutospacing="0" w:lineRule="auto"/>
+        <w:ind w:left="720" w:hanging="360"/>
+        <w:rPr>
+          <w:sz w:val="19"/>
+          <w:szCs w:val="19"/>
+        </w:rPr>
+      </w:pPr>
+      <w:r>
+        <w:rPr>
+          <w:sz w:val="19"/>
+          <w:szCs w:val="19"/>
+          <w:rtl w:val="0"/>
+        </w:rPr>
+        <w:t xml:space="preserve">nombre (nombre también único)</w:t>
+      </w:r>
+    </w:p>
+    <w:p>
+      <w:pPr>
+        <w:rPr>
+          <w:sz w:val="19"/>
+          <w:szCs w:val="19"/>
+        </w:rPr>
+      </w:pPr>
+      <w:r>
+        <w:rPr>
+          <w:sz w:val="19"/>
+          <w:szCs w:val="19"/>
+          <w:rtl w:val="0"/>
+        </w:rPr>
+        <w:t xml:space="preserve">las películas tienen diferentes </w:t>
       </w:r>
       <w:r>
         <w:rPr>
           <w:b w:val="1"/>
           <w:bCs w:val="1"/>
-          <w:rtl w:val="0"/>
-        </w:rPr>
-        <w:t xml:space="preserve">GÉNERO</w:t>
-      </w:r>
-      <w:r>
-        <w:rPr>
-          <w:rtl w:val="0"/>
-        </w:rPr>
-        <w:t xml:space="preserve"> de las películas que vamos a guardar:</w:t>
-      </w:r>
-    </w:p>
-    <w:p>
-      <w:pPr>
-        <w:ind w:left="0" w:firstLine="0"/>
-        <w:rPr/>
-      </w:pPr>
-      <w:r>
-        <w:rPr>
-          <w:rtl w:val="0"/>
-        </w:rPr>
-      </w:r>
-    </w:p>
-    <w:p>
-      <w:pPr>
-        <w:numPr>
-          <w:ilvl w:val="0"/>
-          <w:numId w:val="3"/>
-        </w:numPr>
-        <w:ind w:left="720" w:hanging="360"/>
-        <w:rPr>
-          <w:u w:val="none"/>
-        </w:rPr>
-      </w:pPr>
-      <w:r>
-        <w:rPr>
-          <w:rtl w:val="0"/>
-        </w:rPr>
-        <w:t xml:space="preserve">IDGen (identificador único)</w:t>
-      </w:r>
-    </w:p>
-    <w:p>
-      <w:pPr>
-        <w:numPr>
-          <w:ilvl w:val="0"/>
-          <w:numId w:val="3"/>
-        </w:numPr>
-        <w:ind w:left="720" w:hanging="360"/>
-        <w:rPr>
-          <w:u w:val="none"/>
-        </w:rPr>
-      </w:pPr>
-      <w:r>
-        <w:rPr>
-          <w:rtl w:val="0"/>
-        </w:rPr>
-        <w:t xml:space="preserve">nombre (nombre también único)</w:t>
-      </w:r>
-    </w:p>
-    <w:p>
-      <w:pPr>
-        <w:ind w:left="1440" w:firstLine="0"/>
-        <w:rPr>
-          <w:highlight w:val="yellow"/>
-        </w:rPr>
-      </w:pPr>
-      <w:r>
-        <w:rPr>
-          <w:rtl w:val="0"/>
-        </w:rPr>
-      </w:r>
-    </w:p>
-    <w:p>
-      <w:pPr>
-        <w:ind w:left="1440" w:firstLine="0"/>
-        <w:rPr>
-          <w:highlight w:val="yellow"/>
-        </w:rPr>
-      </w:pPr>
-      <w:r>
-        <w:rPr>
-          <w:rtl w:val="0"/>
-        </w:rPr>
-      </w:r>
-    </w:p>
-    <w:p>
-      <w:pPr>
-        <w:rPr/>
-      </w:pPr>
-      <w:r>
-        <w:rPr>
-          <w:rtl w:val="0"/>
-        </w:rPr>
-      </w:r>
-    </w:p>
-    <w:p>
-      <w:pPr>
-        <w:rPr/>
-      </w:pPr>
-      <w:r>
-        <w:rPr>
-          <w:rtl w:val="0"/>
-        </w:rPr>
-      </w:r>
-    </w:p>
-    <w:p>
-      <w:pPr>
-        <w:rPr/>
-      </w:pPr>
-      <w:r>
-        <w:rPr>
-          <w:rtl w:val="0"/>
-        </w:rPr>
-        <w:t xml:space="preserve">las películas tienen diferentes </w:t>
-      </w:r>
+          <w:sz w:val="19"/>
+          <w:szCs w:val="19"/>
+          <w:rtl w:val="0"/>
+        </w:rPr>
+        <w:t xml:space="preserve">SESIONES</w:t>
+      </w:r>
+      <w:r>
+        <w:rPr>
+          <w:sz w:val="19"/>
+          <w:szCs w:val="19"/>
+          <w:rtl w:val="0"/>
+        </w:rPr>
+        <w:t xml:space="preserve"> en determinadas salas  y deseamos conocer:</w:t>
+      </w:r>
+    </w:p>
+    <w:p>
+      <w:pPr>
+        <w:numPr>
+          <w:ilvl w:val="0"/>
+          <w:numId w:val="7"/>
+        </w:numPr>
+        <w:spacing w:after="0" w:afterAutospacing="0" w:before="240" w:lineRule="auto"/>
+        <w:ind w:left="720" w:hanging="360"/>
+        <w:rPr>
+          <w:sz w:val="19"/>
+          <w:szCs w:val="19"/>
+        </w:rPr>
+      </w:pPr>
+      <w:r>
+        <w:rPr>
+          <w:sz w:val="19"/>
+          <w:szCs w:val="19"/>
+          <w:rtl w:val="0"/>
+        </w:rPr>
+        <w:t xml:space="preserve">ID (identificador único)</w:t>
+      </w:r>
+    </w:p>
+    <w:p>
+      <w:pPr>
+        <w:numPr>
+          <w:ilvl w:val="0"/>
+          <w:numId w:val="7"/>
+        </w:numPr>
+        <w:spacing w:after="0" w:afterAutospacing="0" w:before="0" w:beforeAutospacing="0" w:lineRule="auto"/>
+        <w:ind w:left="720" w:hanging="360"/>
+        <w:rPr>
+          <w:sz w:val="19"/>
+          <w:szCs w:val="19"/>
+        </w:rPr>
+      </w:pPr>
+      <w:r>
+        <w:rPr>
+          <w:sz w:val="19"/>
+          <w:szCs w:val="19"/>
+          <w:rtl w:val="0"/>
+        </w:rPr>
+        <w:t xml:space="preserve">precio</w:t>
+      </w:r>
+    </w:p>
+    <w:p>
+      <w:pPr>
+        <w:numPr>
+          <w:ilvl w:val="0"/>
+          <w:numId w:val="7"/>
+        </w:numPr>
+        <w:spacing w:after="0" w:afterAutospacing="0" w:before="0" w:beforeAutospacing="0" w:lineRule="auto"/>
+        <w:ind w:left="720" w:hanging="360"/>
+        <w:rPr>
+          <w:sz w:val="19"/>
+          <w:szCs w:val="19"/>
+        </w:rPr>
+      </w:pPr>
+      <w:r>
+        <w:rPr>
+          <w:sz w:val="19"/>
+          <w:szCs w:val="19"/>
+          <w:rtl w:val="0"/>
+        </w:rPr>
+        <w:t xml:space="preserve">fecha</w:t>
+      </w:r>
+    </w:p>
+    <w:p>
+      <w:pPr>
+        <w:numPr>
+          <w:ilvl w:val="0"/>
+          <w:numId w:val="7"/>
+        </w:numPr>
+        <w:spacing w:after="0" w:afterAutospacing="0" w:before="0" w:beforeAutospacing="0" w:lineRule="auto"/>
+        <w:ind w:left="720" w:hanging="360"/>
+        <w:rPr>
+          <w:sz w:val="19"/>
+          <w:szCs w:val="19"/>
+        </w:rPr>
+      </w:pPr>
+      <w:r>
+        <w:rPr>
+          <w:sz w:val="19"/>
+          <w:szCs w:val="19"/>
+          <w:rtl w:val="0"/>
+        </w:rPr>
+        <w:t xml:space="preserve">hora inicio</w:t>
+      </w:r>
+    </w:p>
+    <w:p>
+      <w:pPr>
+        <w:numPr>
+          <w:ilvl w:val="0"/>
+          <w:numId w:val="7"/>
+        </w:numPr>
+        <w:spacing w:after="240" w:before="0" w:beforeAutospacing="0" w:lineRule="auto"/>
+        <w:ind w:left="720" w:hanging="360"/>
+        <w:rPr>
+          <w:sz w:val="19"/>
+          <w:szCs w:val="19"/>
+        </w:rPr>
+      </w:pPr>
+      <w:r>
+        <w:rPr>
+          <w:sz w:val="19"/>
+          <w:szCs w:val="19"/>
+          <w:rtl w:val="0"/>
+        </w:rPr>
+        <w:t xml:space="preserve">hora fin</w:t>
+      </w:r>
+    </w:p>
+    <w:p>
+      <w:pPr>
+        <w:rPr>
+          <w:sz w:val="19"/>
+          <w:szCs w:val="19"/>
+        </w:rPr>
+      </w:pPr>
+      <w:r>
+        <w:rPr>
+          <w:sz w:val="19"/>
+          <w:szCs w:val="19"/>
+          <w:rtl w:val="0"/>
+        </w:rPr>
+        <w:t xml:space="preserve">En cada sesión se va a proyectar una sola película, pero cada película puede tener diferentes sesiones, y lo mismo con las salas.</w:t>
+      </w:r>
+    </w:p>
+    <w:p>
+      <w:pPr>
+        <w:rPr>
+          <w:sz w:val="19"/>
+          <w:szCs w:val="19"/>
+        </w:rPr>
+      </w:pPr>
       <w:r>
         <w:rPr>
           <w:b w:val="1"/>
           <w:bCs w:val="1"/>
-          <w:rtl w:val="0"/>
-        </w:rPr>
-        <w:t xml:space="preserve">SESIONES</w:t>
-      </w:r>
-      <w:r>
-        <w:rPr>
-          <w:rtl w:val="0"/>
-        </w:rPr>
-        <w:t xml:space="preserve"> en determinadas salas  y deseamos conocer:</w:t>
-      </w:r>
-    </w:p>
-    <w:p>
-      <w:pPr>
-        <w:rPr/>
-      </w:pPr>
-      <w:r>
-        <w:rPr>
-          <w:rtl w:val="0"/>
-        </w:rPr>
-      </w:r>
-    </w:p>
-    <w:p>
-      <w:pPr>
-        <w:numPr>
-          <w:ilvl w:val="0"/>
-          <w:numId w:val="6"/>
-        </w:numPr>
-        <w:ind w:left="720" w:hanging="360"/>
-        <w:rPr>
-          <w:u w:val="none"/>
-        </w:rPr>
-      </w:pPr>
-      <w:r>
-        <w:rPr>
-          <w:rtl w:val="0"/>
-        </w:rPr>
-        <w:t xml:space="preserve">ID (identificador único)</w:t>
-      </w:r>
-    </w:p>
-    <w:p>
-      <w:pPr>
-        <w:numPr>
-          <w:ilvl w:val="0"/>
-          <w:numId w:val="6"/>
-        </w:numPr>
-        <w:ind w:left="720" w:hanging="360"/>
-        <w:rPr/>
-      </w:pPr>
-      <w:r>
-        <w:rPr>
-          <w:rtl w:val="0"/>
-        </w:rPr>
-        <w:t xml:space="preserve">precio</w:t>
-      </w:r>
-    </w:p>
-    <w:p>
-      <w:pPr>
-        <w:numPr>
-          <w:ilvl w:val="0"/>
-          <w:numId w:val="6"/>
-        </w:numPr>
-        <w:ind w:left="720" w:hanging="360"/>
-        <w:rPr>
-          <w:u w:val="none"/>
-        </w:rPr>
-      </w:pPr>
-      <w:r>
-        <w:rPr>
-          <w:rtl w:val="0"/>
-        </w:rPr>
-        <w:t xml:space="preserve">fecha</w:t>
-      </w:r>
-    </w:p>
-    <w:p>
-      <w:pPr>
-        <w:numPr>
-          <w:ilvl w:val="0"/>
-          <w:numId w:val="6"/>
-        </w:numPr>
-        <w:ind w:left="720" w:hanging="360"/>
-        <w:rPr>
-          <w:u w:val="none"/>
-        </w:rPr>
-      </w:pPr>
-      <w:r>
-        <w:rPr>
-          <w:rtl w:val="0"/>
-        </w:rPr>
-        <w:t xml:space="preserve">hora inicio</w:t>
-      </w:r>
-    </w:p>
-    <w:p>
-      <w:pPr>
-        <w:numPr>
-          <w:ilvl w:val="0"/>
-          <w:numId w:val="6"/>
-        </w:numPr>
-        <w:ind w:left="720" w:hanging="360"/>
-        <w:rPr>
-          <w:u w:val="none"/>
-        </w:rPr>
-      </w:pPr>
-      <w:r>
-        <w:rPr>
-          <w:rtl w:val="0"/>
-        </w:rPr>
-        <w:t xml:space="preserve">hora fin</w:t>
-      </w:r>
-    </w:p>
-    <w:p>
-      <w:pPr>
-        <w:rPr/>
-      </w:pPr>
-      <w:r>
-        <w:rPr>
-          <w:rtl w:val="0"/>
-        </w:rPr>
-      </w:r>
-    </w:p>
-    <w:p>
-      <w:pPr>
-        <w:rPr/>
-      </w:pPr>
-      <w:r>
-        <w:rPr>
-          <w:rtl w:val="0"/>
-        </w:rPr>
-        <w:t xml:space="preserve">En cada sesión se va a proyectar una sola película, pero cada película puede tener diferentes sesiones, y lo mismo con las salas.</w:t>
-      </w:r>
-    </w:p>
-    <w:p>
-      <w:pPr>
-        <w:ind w:left="720" w:firstLine="0"/>
-        <w:rPr/>
-      </w:pPr>
-      <w:r>
-        <w:rPr>
-          <w:rtl w:val="0"/>
-        </w:rPr>
-      </w:r>
-    </w:p>
-    <w:p>
-      <w:pPr>
-        <w:ind w:left="720" w:firstLine="0"/>
-        <w:rPr/>
-      </w:pPr>
-      <w:r>
-        <w:rPr>
-          <w:rtl w:val="0"/>
-        </w:rPr>
-      </w:r>
-    </w:p>
-    <w:p>
-      <w:pPr>
-        <w:ind w:left="0" w:firstLine="0"/>
-        <w:rPr/>
+          <w:sz w:val="19"/>
+          <w:szCs w:val="19"/>
+          <w:rtl w:val="0"/>
+        </w:rPr>
+        <w:t xml:space="preserve">Las SALAS</w:t>
+      </w:r>
+      <w:r>
+        <w:rPr>
+          <w:sz w:val="19"/>
+          <w:szCs w:val="19"/>
+          <w:rtl w:val="0"/>
+        </w:rPr>
+        <w:t xml:space="preserve">( entidad débil ) existen según el cine al que pertenezcan, en la sesión debería aparecer a qué sala hace referencia y guardaremos los siguientes datos:</w:t>
+      </w:r>
+    </w:p>
+    <w:p>
+      <w:pPr>
+        <w:numPr>
+          <w:ilvl w:val="0"/>
+          <w:numId w:val="2"/>
+        </w:numPr>
+        <w:spacing w:after="0" w:afterAutospacing="0" w:before="240" w:lineRule="auto"/>
+        <w:ind w:left="720" w:hanging="360"/>
+        <w:rPr>
+          <w:sz w:val="19"/>
+          <w:szCs w:val="19"/>
+        </w:rPr>
+      </w:pPr>
+      <w:r>
+        <w:rPr>
+          <w:sz w:val="19"/>
+          <w:szCs w:val="19"/>
+          <w:rtl w:val="0"/>
+        </w:rPr>
+        <w:t xml:space="preserve">se identifican con su número de sala</w:t>
+      </w:r>
+    </w:p>
+    <w:p>
+      <w:pPr>
+        <w:numPr>
+          <w:ilvl w:val="0"/>
+          <w:numId w:val="2"/>
+        </w:numPr>
+        <w:spacing w:after="240" w:before="0" w:beforeAutospacing="0" w:lineRule="auto"/>
+        <w:ind w:left="720" w:hanging="360"/>
+        <w:rPr>
+          <w:sz w:val="19"/>
+          <w:szCs w:val="19"/>
+        </w:rPr>
+      </w:pPr>
+      <w:r>
+        <w:rPr>
+          <w:sz w:val="19"/>
+          <w:szCs w:val="19"/>
+          <w:rtl w:val="0"/>
+        </w:rPr>
+        <w:t xml:space="preserve">deseamos conocer su aforo</w:t>
+      </w:r>
+    </w:p>
+    <w:p>
+      <w:pPr>
+        <w:rPr>
+          <w:sz w:val="19"/>
+          <w:szCs w:val="19"/>
+        </w:rPr>
       </w:pPr>
       <w:r>
         <w:rPr>
           <w:b w:val="1"/>
           <w:bCs w:val="1"/>
-          <w:rtl w:val="0"/>
-        </w:rPr>
-        <w:t xml:space="preserve">Las SALAS</w:t>
-      </w:r>
-      <w:r>
-        <w:rPr>
-          <w:rtl w:val="0"/>
-        </w:rPr>
-        <w:t xml:space="preserve">( entidad débil ) existen según el cine al que pertenezcan, en la sesión debería aparecer a qué sala hace referencia y guardaremos los siguientes datos:</w:t>
+          <w:sz w:val="19"/>
+          <w:szCs w:val="19"/>
+          <w:rtl w:val="0"/>
+        </w:rPr>
+        <w:t xml:space="preserve">CINE </w:t>
+      </w:r>
+      <w:r>
+        <w:rPr>
+          <w:sz w:val="19"/>
+          <w:szCs w:val="19"/>
+          <w:rtl w:val="0"/>
+        </w:rPr>
+        <w:t xml:space="preserve">es importante saber a qué cine vamos a hacer referencia por lo que necesitamos almacenar también datos del cine:</w:t>
+      </w:r>
+    </w:p>
+    <w:p>
+      <w:pPr>
+        <w:numPr>
+          <w:ilvl w:val="0"/>
+          <w:numId w:val="3"/>
+        </w:numPr>
+        <w:spacing w:after="0" w:afterAutospacing="0" w:before="240" w:lineRule="auto"/>
+        <w:ind w:left="720" w:hanging="360"/>
+        <w:rPr>
+          <w:sz w:val="19"/>
+          <w:szCs w:val="19"/>
+        </w:rPr>
+      </w:pPr>
+      <w:r>
+        <w:rPr>
+          <w:sz w:val="19"/>
+          <w:szCs w:val="19"/>
+          <w:rtl w:val="0"/>
+        </w:rPr>
+        <w:t xml:space="preserve">IDCine (identificador único)</w:t>
+      </w:r>
+    </w:p>
+    <w:p>
+      <w:pPr>
+        <w:numPr>
+          <w:ilvl w:val="0"/>
+          <w:numId w:val="3"/>
+        </w:numPr>
+        <w:spacing w:after="240" w:before="0" w:beforeAutospacing="0" w:lineRule="auto"/>
+        <w:ind w:left="720" w:hanging="360"/>
+        <w:rPr>
+          <w:sz w:val="19"/>
+          <w:szCs w:val="19"/>
+        </w:rPr>
+      </w:pPr>
+      <w:r>
+        <w:rPr>
+          <w:sz w:val="19"/>
+          <w:szCs w:val="19"/>
+          <w:rtl w:val="0"/>
+        </w:rPr>
+        <w:t xml:space="preserve">nombre de cine (único)</w:t>
+      </w:r>
+    </w:p>
+    <w:p>
+      <w:pPr>
+        <w:rPr>
+          <w:sz w:val="19"/>
+          <w:szCs w:val="19"/>
+        </w:rPr>
+      </w:pPr>
+      <w:r>
+        <w:rPr>
+          <w:sz w:val="19"/>
+          <w:szCs w:val="19"/>
+          <w:rtl w:val="0"/>
+        </w:rPr>
+        <w:t xml:space="preserve">En el cine pueden haber varias salas pero cada sala va a pertenecer a un solo cine.</w:t>
+      </w:r>
+    </w:p>
+    <w:p>
+      <w:pPr>
+        <w:rPr>
+          <w:sz w:val="19"/>
+          <w:szCs w:val="19"/>
+        </w:rPr>
+      </w:pPr>
+      <w:r>
+        <w:rPr>
+          <w:sz w:val="19"/>
+          <w:szCs w:val="19"/>
+          <w:rtl w:val="0"/>
+        </w:rPr>
+        <w:t xml:space="preserve">Se entiende según el enunciado que hay un solo cine.</w:t>
+      </w:r>
+    </w:p>
+    <w:p>
+      <w:pPr>
+        <w:rPr>
+          <w:sz w:val="19"/>
+          <w:szCs w:val="19"/>
+        </w:rPr>
+      </w:pPr>
+      <w:r>
+        <w:rPr>
+          <w:sz w:val="19"/>
+          <w:szCs w:val="19"/>
+          <w:rtl w:val="0"/>
+        </w:rPr>
+        <w:t xml:space="preserve">Aquí hemos ubicado toda la información que vamos a manejar, sin embargo si en la ejecución del programa tendría que hacerse una pequeña actualización que no represente un gran cambio al universo del discurso será hecha sin actualizar el mismo.</w:t>
+      </w:r>
+    </w:p>
+    <w:p>
+      <w:pPr>
+        <w:rPr>
+          <w:sz w:val="19"/>
+          <w:szCs w:val="19"/>
+        </w:rPr>
+      </w:pPr>
+      <w:r>
+        <w:rPr>
+          <w:sz w:val="19"/>
+          <w:szCs w:val="19"/>
+          <w:rtl w:val="0"/>
+        </w:rPr>
+        <w:t xml:space="preserve">(Ejemplo el nombre de los atributos).</w:t>
       </w:r>
     </w:p>
     <w:p>
       <w:pPr>
         <w:ind w:left="0" w:firstLine="0"/>
-        <w:rPr/>
-      </w:pPr>
-      <w:r>
-        <w:rPr>
-          <w:rtl w:val="0"/>
-        </w:rPr>
-      </w:r>
-    </w:p>
-    <w:p>
-      <w:pPr>
-        <w:numPr>
-          <w:ilvl w:val="0"/>
-          <w:numId w:val="1"/>
-        </w:numPr>
-        <w:ind w:left="720" w:hanging="360"/>
-        <w:rPr/>
-      </w:pPr>
-      <w:r>
-        <w:rPr>
-          <w:rtl w:val="0"/>
-        </w:rPr>
-        <w:t xml:space="preserve">se identifican con su número de sala</w:t>
-      </w:r>
-    </w:p>
-    <w:p>
-      <w:pPr>
-        <w:numPr>
-          <w:ilvl w:val="0"/>
-          <w:numId w:val="1"/>
-        </w:numPr>
-        <w:ind w:left="720" w:hanging="360"/>
-        <w:rPr>
-          <w:u w:val="none"/>
-        </w:rPr>
-      </w:pPr>
-      <w:r>
-        <w:rPr>
-          <w:rtl w:val="0"/>
-        </w:rPr>
-        <w:t xml:space="preserve">deseamos conocer su aforo</w:t>
-      </w:r>
-    </w:p>
-    <w:p>
-      <w:pPr>
-        <w:ind w:left="0" w:firstLine="0"/>
-        <w:rPr/>
-      </w:pPr>
-      <w:r>
-        <w:rPr>
-          <w:rtl w:val="0"/>
-        </w:rPr>
-      </w:r>
-    </w:p>
-    <w:p>
-      <w:pPr>
-        <w:ind w:left="0" w:firstLine="0"/>
-        <w:rPr/>
-      </w:pPr>
-      <w:r>
-        <w:rPr>
-          <w:rtl w:val="0"/>
-        </w:rPr>
-      </w:r>
-    </w:p>
-    <w:p>
-      <w:pPr>
-        <w:ind w:left="0" w:firstLine="0"/>
-        <w:rPr/>
-      </w:pPr>
-      <w:r>
-        <w:rPr>
-          <w:rtl w:val="0"/>
-        </w:rPr>
-      </w:r>
-    </w:p>
-    <w:p>
-      <w:pPr>
-        <w:ind w:left="0" w:firstLine="0"/>
-        <w:rPr/>
-      </w:pPr>
-      <w:r>
         <w:rPr>
           <w:b w:val="1"/>
           <w:bCs w:val="1"/>
-          <w:rtl w:val="0"/>
-        </w:rPr>
-        <w:t xml:space="preserve">CINE </w:t>
-      </w:r>
-      <w:r>
-        <w:rPr>
-          <w:rtl w:val="0"/>
-        </w:rPr>
-        <w:t xml:space="preserve">es importante saber a qué cine vamos a hacer referencia por lo que necesitamos almacenar también datos del cine:</w:t>
-      </w:r>
-    </w:p>
-    <w:p>
-      <w:pPr>
-        <w:ind w:left="0" w:firstLine="0"/>
-        <w:rPr/>
-      </w:pPr>
-      <w:r>
-        <w:rPr>
-          <w:rtl w:val="0"/>
-        </w:rPr>
-      </w:r>
-    </w:p>
-    <w:p>
-      <w:pPr>
-        <w:numPr>
-          <w:ilvl w:val="0"/>
-          <w:numId w:val="4"/>
-        </w:numPr>
-        <w:ind w:left="720" w:hanging="360"/>
-        <w:rPr/>
-      </w:pPr>
-      <w:r>
-        <w:rPr>
-          <w:rtl w:val="0"/>
-        </w:rPr>
-        <w:t xml:space="preserve">IDCine</w:t>
-      </w:r>
-    </w:p>
-    <w:p>
-      <w:pPr>
-        <w:numPr>
-          <w:ilvl w:val="0"/>
-          <w:numId w:val="8"/>
-        </w:numPr>
-        <w:ind w:left="720" w:hanging="360"/>
-        <w:rPr/>
-      </w:pPr>
-      <w:r>
-        <w:rPr>
-          <w:rtl w:val="0"/>
-        </w:rPr>
-        <w:t xml:space="preserve">nombre de cine (único)</w:t>
-      </w:r>
-    </w:p>
-    <w:p>
-      <w:pPr>
-        <w:ind w:left="0" w:firstLine="0"/>
-        <w:rPr/>
-      </w:pPr>
-      <w:r>
-        <w:rPr>
-          <w:rtl w:val="0"/>
-        </w:rPr>
-      </w:r>
-    </w:p>
-    <w:p>
-      <w:pPr>
-        <w:ind w:left="720" w:firstLine="0"/>
-        <w:rPr>
-          <w:b w:val="1"/>
-          <w:bCs w:val="1"/>
-        </w:rPr>
-      </w:pPr>
-      <w:r>
-        <w:rPr>
-          <w:rtl w:val="0"/>
-        </w:rPr>
-      </w:r>
-    </w:p>
-    <w:p>
-      <w:pPr>
-        <w:ind w:left="0" w:firstLine="0"/>
-        <w:rPr/>
-      </w:pPr>
-      <w:r>
-        <w:rPr>
-          <w:rtl w:val="0"/>
-        </w:rPr>
-        <w:t xml:space="preserve">En el cine pueden haber varias salas pero cada sala va a pertenecer a un solo cine.</w:t>
-      </w:r>
-    </w:p>
-    <w:p>
-      <w:pPr>
-        <w:ind w:left="0" w:firstLine="0"/>
-        <w:rPr/>
-      </w:pPr>
-      <w:r>
-        <w:rPr>
-          <w:rtl w:val="0"/>
-        </w:rPr>
-      </w:r>
-    </w:p>
-    <w:p>
-      <w:pPr>
-        <w:ind w:left="0" w:firstLine="0"/>
-        <w:rPr/>
-      </w:pPr>
-      <w:r>
-        <w:rPr>
-          <w:rtl w:val="0"/>
-        </w:rPr>
-        <w:t xml:space="preserve">Se entiende según el enunciado que hay un solo cine </w:t>
-      </w:r>
+          <w:sz w:val="24"/>
+          <w:szCs w:val="24"/>
+        </w:rPr>
+      </w:pPr>
       <w:r>
         <w:rPr>
           <w:rtl w:val="0"/>
@@ -1882,116 +1823,6 @@
     </w:lvl>
   </w:abstractNum>
   <w:abstractNum w:abstractNumId="8">
-    <w:lvl w:ilvl="0">
-      <w:start w:val="1"/>
-      <w:numFmt w:val="bullet"/>
-      <w:lvlText w:val="●"/>
-      <w:lvlJc w:val="left"/>
-      <w:pPr>
-        <w:ind w:left="720" w:hanging="360"/>
-      </w:pPr>
-      <w:rPr>
-        <w:u w:val="none"/>
-      </w:rPr>
-    </w:lvl>
-    <w:lvl w:ilvl="1">
-      <w:start w:val="1"/>
-      <w:numFmt w:val="bullet"/>
-      <w:lvlText w:val="○"/>
-      <w:lvlJc w:val="left"/>
-      <w:pPr>
-        <w:ind w:left="1440" w:hanging="360"/>
-      </w:pPr>
-      <w:rPr>
-        <w:u w:val="none"/>
-      </w:rPr>
-    </w:lvl>
-    <w:lvl w:ilvl="2">
-      <w:start w:val="1"/>
-      <w:numFmt w:val="bullet"/>
-      <w:lvlText w:val="■"/>
-      <w:lvlJc w:val="left"/>
-      <w:pPr>
-        <w:ind w:left="2160" w:hanging="360"/>
-      </w:pPr>
-      <w:rPr>
-        <w:u w:val="none"/>
-      </w:rPr>
-    </w:lvl>
-    <w:lvl w:ilvl="3">
-      <w:start w:val="1"/>
-      <w:numFmt w:val="bullet"/>
-      <w:lvlText w:val="●"/>
-      <w:lvlJc w:val="left"/>
-      <w:pPr>
-        <w:ind w:left="2880" w:hanging="360"/>
-      </w:pPr>
-      <w:rPr>
-        <w:u w:val="none"/>
-      </w:rPr>
-    </w:lvl>
-    <w:lvl w:ilvl="4">
-      <w:start w:val="1"/>
-      <w:numFmt w:val="bullet"/>
-      <w:lvlText w:val="○"/>
-      <w:lvlJc w:val="left"/>
-      <w:pPr>
-        <w:ind w:left="3600" w:hanging="360"/>
-      </w:pPr>
-      <w:rPr>
-        <w:u w:val="none"/>
-      </w:rPr>
-    </w:lvl>
-    <w:lvl w:ilvl="5">
-      <w:start w:val="1"/>
-      <w:numFmt w:val="bullet"/>
-      <w:lvlText w:val="■"/>
-      <w:lvlJc w:val="left"/>
-      <w:pPr>
-        <w:ind w:left="4320" w:hanging="360"/>
-      </w:pPr>
-      <w:rPr>
-        <w:u w:val="none"/>
-      </w:rPr>
-    </w:lvl>
-    <w:lvl w:ilvl="6">
-      <w:start w:val="1"/>
-      <w:numFmt w:val="bullet"/>
-      <w:lvlText w:val="●"/>
-      <w:lvlJc w:val="left"/>
-      <w:pPr>
-        <w:ind w:left="5040" w:hanging="360"/>
-      </w:pPr>
-      <w:rPr>
-        <w:u w:val="none"/>
-      </w:rPr>
-    </w:lvl>
-    <w:lvl w:ilvl="7">
-      <w:start w:val="1"/>
-      <w:numFmt w:val="bullet"/>
-      <w:lvlText w:val="○"/>
-      <w:lvlJc w:val="left"/>
-      <w:pPr>
-        <w:ind w:left="5760" w:hanging="360"/>
-      </w:pPr>
-      <w:rPr>
-        <w:u w:val="none"/>
-      </w:rPr>
-    </w:lvl>
-    <w:lvl w:ilvl="8">
-      <w:start w:val="1"/>
-      <w:numFmt w:val="bullet"/>
-      <w:lvlText w:val="■"/>
-      <w:lvlJc w:val="left"/>
-      <w:pPr>
-        <w:ind w:left="6480" w:hanging="360"/>
-      </w:pPr>
-      <w:rPr>
-        <w:u w:val="none"/>
-      </w:rPr>
-    </w:lvl>
-  </w:abstractNum>
-  <w:abstractNum w:abstractNumId="9">
     <w:lvl w:ilvl="0">
       <w:start w:val="1"/>
       <w:numFmt w:val="bullet"/>
@@ -2124,9 +1955,6 @@
   </w:num>
   <w:num w:numId="8">
     <w:abstractNumId w:val="8"/>
-  </w:num>
-  <w:num w:numId="9">
-    <w:abstractNumId w:val="9"/>
   </w:num>
 </w:numbering>
 </file>

</xml_diff>